<commit_message>
update CM201 Exercise files
</commit_message>
<xml_diff>
--- a/Project3-[学号]-[姓名]-[平台昵称]-我的新媒体产品提案-v2.0.docx
+++ b/Project3-[学号]-[姓名]-[平台昵称]-我的新媒体产品提案-v2.0.docx
@@ -454,7 +454,7 @@
         <w:ind w:firstLine="640"/>
         <w:jc w:val="center"/>
         <w:rPr>
-          <w:rFonts w:ascii="STFangsong" w:eastAsia="STFangsong" w:hAnsi="STFangsong" w:cs="Helvetica Neue" w:hint="eastAsia"/>
+          <w:rFonts w:ascii="STFangsong" w:eastAsia="STFangsong" w:hAnsi="STFangsong" w:cs="Helvetica Neue"/>
           <w:color w:val="000000"/>
           <w:sz w:val="32"/>
           <w:szCs w:val="32"/>
@@ -1135,16 +1135,8 @@
         <w:rPr>
           <w:rStyle w:val="aff9"/>
           <w:rFonts w:ascii="Songti SC" w:eastAsia="Songti SC" w:hAnsi="Songti SC" w:cs="Hiragino Sans GB W3"/>
-          <w:lang w:eastAsia="zh-CN"/>
-        </w:rPr>
-        <w:t>1</w:t>
-      </w:r>
-      <w:r>
-        <w:rPr>
-          <w:rStyle w:val="aff9"/>
-          <w:rFonts w:ascii="Songti SC" w:eastAsia="Songti SC" w:hAnsi="Songti SC" w:cs="Hiragino Sans GB W3"/>
-        </w:rPr>
-        <w:t>-3</w:t>
+        </w:rPr>
+        <w:t>3</w:t>
       </w:r>
       <w:r>
         <w:rPr>
@@ -1811,7 +1803,7 @@
         <w:spacing w:before="0" w:after="0"/>
         <w:ind w:left="720"/>
         <w:rPr>
-          <w:rFonts w:ascii="Songti SC" w:eastAsia="Songti SC" w:hAnsi="Songti SC" w:hint="eastAsia"/>
+          <w:rFonts w:ascii="Songti SC" w:eastAsia="Songti SC" w:hAnsi="Songti SC"/>
           <w:color w:val="000000" w:themeColor="text1"/>
         </w:rPr>
       </w:pPr>
@@ -1827,7 +1819,7 @@
       <w:pPr>
         <w:spacing w:before="0" w:after="0"/>
         <w:rPr>
-          <w:rFonts w:ascii="Songti SC" w:eastAsia="Songti SC" w:hAnsi="Songti SC" w:hint="eastAsia"/>
+          <w:rFonts w:ascii="Songti SC" w:eastAsia="Songti SC" w:hAnsi="Songti SC"/>
           <w:color w:val="000000" w:themeColor="text1"/>
         </w:rPr>
       </w:pPr>
@@ -1870,7 +1862,7 @@
         <w:spacing w:before="0" w:after="0"/>
         <w:ind w:left="480"/>
         <w:rPr>
-          <w:rFonts w:ascii="Songti SC" w:eastAsia="Songti SC" w:hAnsi="Songti SC" w:hint="eastAsia"/>
+          <w:rFonts w:ascii="Songti SC" w:eastAsia="Songti SC" w:hAnsi="Songti SC"/>
           <w:color w:val="000000" w:themeColor="text1"/>
         </w:rPr>
       </w:pPr>
@@ -1887,7 +1879,7 @@
         <w:spacing w:before="0" w:after="0"/>
         <w:ind w:left="480"/>
         <w:rPr>
-          <w:rFonts w:ascii="Songti SC" w:eastAsia="Songti SC" w:hAnsi="Songti SC" w:hint="eastAsia"/>
+          <w:rFonts w:ascii="Songti SC" w:eastAsia="Songti SC" w:hAnsi="Songti SC"/>
           <w:color w:val="000000" w:themeColor="text1"/>
         </w:rPr>
       </w:pPr>
@@ -1920,7 +1912,7 @@
       <w:pPr>
         <w:spacing w:before="0" w:after="0"/>
         <w:rPr>
-          <w:rFonts w:ascii="Songti SC" w:eastAsia="Songti SC" w:hAnsi="Songti SC" w:hint="eastAsia"/>
+          <w:rFonts w:ascii="Songti SC" w:eastAsia="Songti SC" w:hAnsi="Songti SC"/>
           <w:color w:val="000000" w:themeColor="text1"/>
         </w:rPr>
       </w:pPr>
@@ -1963,7 +1955,7 @@
         <w:spacing w:before="0" w:after="0"/>
         <w:ind w:left="480"/>
         <w:rPr>
-          <w:rFonts w:ascii="Songti SC" w:eastAsia="Songti SC" w:hAnsi="Songti SC" w:hint="eastAsia"/>
+          <w:rFonts w:ascii="Songti SC" w:eastAsia="Songti SC" w:hAnsi="Songti SC"/>
           <w:color w:val="000000" w:themeColor="text1"/>
         </w:rPr>
       </w:pPr>
@@ -1980,7 +1972,7 @@
         <w:spacing w:before="0" w:after="0"/>
         <w:ind w:left="480"/>
         <w:rPr>
-          <w:rFonts w:ascii="Songti SC" w:eastAsia="Songti SC" w:hAnsi="Songti SC" w:hint="eastAsia"/>
+          <w:rFonts w:ascii="Songti SC" w:eastAsia="Songti SC" w:hAnsi="Songti SC"/>
           <w:color w:val="000000" w:themeColor="text1"/>
         </w:rPr>
       </w:pPr>
@@ -2013,7 +2005,7 @@
       <w:pPr>
         <w:spacing w:before="0" w:after="0"/>
         <w:rPr>
-          <w:rFonts w:ascii="Songti SC" w:eastAsia="Songti SC" w:hAnsi="Songti SC" w:hint="eastAsia"/>
+          <w:rFonts w:ascii="Songti SC" w:eastAsia="Songti SC" w:hAnsi="Songti SC"/>
           <w:color w:val="000000" w:themeColor="text1"/>
         </w:rPr>
       </w:pPr>
@@ -2056,7 +2048,7 @@
         <w:spacing w:before="0" w:after="0"/>
         <w:ind w:left="480"/>
         <w:rPr>
-          <w:rFonts w:ascii="Songti SC" w:eastAsia="Songti SC" w:hAnsi="Songti SC" w:hint="eastAsia"/>
+          <w:rFonts w:ascii="Songti SC" w:eastAsia="Songti SC" w:hAnsi="Songti SC"/>
           <w:color w:val="000000" w:themeColor="text1"/>
         </w:rPr>
       </w:pPr>
@@ -2073,7 +2065,7 @@
         <w:spacing w:before="0" w:after="0"/>
         <w:ind w:left="480"/>
         <w:rPr>
-          <w:rFonts w:ascii="Songti SC" w:eastAsia="Songti SC" w:hAnsi="Songti SC" w:hint="eastAsia"/>
+          <w:rFonts w:ascii="Songti SC" w:eastAsia="Songti SC" w:hAnsi="Songti SC"/>
           <w:color w:val="000000" w:themeColor="text1"/>
         </w:rPr>
       </w:pPr>
@@ -2106,7 +2098,7 @@
       <w:pPr>
         <w:spacing w:before="0" w:after="0"/>
         <w:rPr>
-          <w:rFonts w:ascii="Songti SC" w:eastAsia="Songti SC" w:hAnsi="Songti SC" w:hint="eastAsia"/>
+          <w:rFonts w:ascii="Songti SC" w:eastAsia="Songti SC" w:hAnsi="Songti SC"/>
           <w:color w:val="000000" w:themeColor="text1"/>
         </w:rPr>
       </w:pPr>
@@ -2149,7 +2141,7 @@
         <w:spacing w:before="0" w:after="0"/>
         <w:ind w:left="480"/>
         <w:rPr>
-          <w:rFonts w:ascii="Songti SC" w:eastAsia="Songti SC" w:hAnsi="Songti SC" w:hint="eastAsia"/>
+          <w:rFonts w:ascii="Songti SC" w:eastAsia="Songti SC" w:hAnsi="Songti SC"/>
           <w:color w:val="000000" w:themeColor="text1"/>
         </w:rPr>
       </w:pPr>
@@ -2166,7 +2158,7 @@
         <w:spacing w:before="0" w:after="0"/>
         <w:ind w:left="480"/>
         <w:rPr>
-          <w:rFonts w:ascii="Songti SC" w:eastAsia="Songti SC" w:hAnsi="Songti SC" w:hint="eastAsia"/>
+          <w:rFonts w:ascii="Songti SC" w:eastAsia="Songti SC" w:hAnsi="Songti SC"/>
           <w:color w:val="000000" w:themeColor="text1"/>
         </w:rPr>
       </w:pPr>
@@ -2183,7 +2175,7 @@
         <w:spacing w:before="0" w:after="0"/>
         <w:ind w:left="480"/>
         <w:rPr>
-          <w:rFonts w:ascii="Songti SC" w:eastAsia="Songti SC" w:hAnsi="Songti SC" w:hint="eastAsia"/>
+          <w:rFonts w:ascii="Songti SC" w:eastAsia="Songti SC" w:hAnsi="Songti SC"/>
           <w:color w:val="000000" w:themeColor="text1"/>
         </w:rPr>
       </w:pPr>
@@ -3818,6 +3810,86 @@
               <w:t>渠道寻找解决方案：</w:t>
             </w:r>
           </w:p>
+          <w:p>
+            <w:pPr>
+              <w:spacing w:before="0" w:after="0" w:line="400" w:lineRule="exact"/>
+              <w:rPr>
+                <w:rFonts w:ascii="Songti SC" w:eastAsia="Songti SC" w:hAnsi="Songti SC" w:cs="Times New Roman" w:hint="eastAsia"/>
+                <w:b/>
+                <w:color w:val="000000"/>
+                <w:lang w:val="en-US"/>
+              </w:rPr>
+            </w:pPr>
+            <w:r>
+              <w:rPr>
+                <w:rFonts w:ascii="Songti SC" w:eastAsia="Songti SC" w:hAnsi="Songti SC" w:cs="Times New Roman" w:hint="eastAsia"/>
+                <w:b/>
+                <w:color w:val="000000"/>
+                <w:lang w:val="en-US"/>
+              </w:rPr>
+              <w:t>a.</w:t>
+            </w:r>
+          </w:p>
+          <w:p>
+            <w:pPr>
+              <w:spacing w:before="0" w:after="0" w:line="400" w:lineRule="exact"/>
+              <w:rPr>
+                <w:rFonts w:ascii="Songti SC" w:eastAsia="Songti SC" w:hAnsi="Songti SC" w:cs="Times New Roman" w:hint="eastAsia"/>
+                <w:b/>
+                <w:color w:val="000000"/>
+                <w:lang w:val="en-US"/>
+              </w:rPr>
+            </w:pPr>
+            <w:r>
+              <w:rPr>
+                <w:rFonts w:ascii="Songti SC" w:eastAsia="Songti SC" w:hAnsi="Songti SC" w:cs="Times New Roman" w:hint="eastAsia"/>
+                <w:b/>
+                <w:color w:val="000000"/>
+                <w:lang w:val="en-US"/>
+              </w:rPr>
+              <w:t>b.</w:t>
+            </w:r>
+          </w:p>
+          <w:p>
+            <w:pPr>
+              <w:spacing w:before="0" w:after="0" w:line="400" w:lineRule="exact"/>
+              <w:rPr>
+                <w:rFonts w:ascii="Songti SC" w:eastAsia="Songti SC" w:hAnsi="Songti SC" w:cs="Times New Roman" w:hint="eastAsia"/>
+                <w:b/>
+                <w:color w:val="000000"/>
+                <w:lang w:val="en-US"/>
+              </w:rPr>
+            </w:pPr>
+            <w:r>
+              <w:rPr>
+                <w:rFonts w:ascii="Songti SC" w:eastAsia="Songti SC" w:hAnsi="Songti SC" w:cs="Times New Roman" w:hint="eastAsia"/>
+                <w:b/>
+                <w:color w:val="000000"/>
+                <w:lang w:val="en-US"/>
+              </w:rPr>
+              <w:t>c.</w:t>
+            </w:r>
+          </w:p>
+          <w:p>
+            <w:pPr>
+              <w:spacing w:before="0" w:after="0" w:line="400" w:lineRule="exact"/>
+              <w:rPr>
+                <w:rFonts w:ascii="Songti SC" w:eastAsia="Songti SC" w:hAnsi="Songti SC" w:cs="Times New Roman" w:hint="eastAsia"/>
+                <w:b/>
+                <w:color w:val="000000"/>
+                <w:lang w:val="en-US"/>
+              </w:rPr>
+            </w:pPr>
+            <w:r>
+              <w:rPr>
+                <w:rFonts w:ascii="Songti SC" w:eastAsia="Songti SC" w:hAnsi="Songti SC" w:cs="Times New Roman"/>
+                <w:b/>
+                <w:color w:val="000000"/>
+                <w:lang w:val="en-US"/>
+              </w:rPr>
+              <w:t>……</w:t>
+            </w:r>
+          </w:p>
         </w:tc>
       </w:tr>
       <w:tr>
@@ -3883,6 +3955,169 @@
               </w:rPr>
             </w:pPr>
           </w:p>
+          <w:p>
+            <w:pPr>
+              <w:spacing w:before="0" w:after="0" w:line="400" w:lineRule="exact"/>
+              <w:rPr>
+                <w:rFonts w:ascii="Songti SC" w:eastAsia="Songti SC" w:hAnsi="Songti SC" w:cs="Times New Roman"/>
+                <w:b/>
+                <w:color w:val="000000"/>
+                <w:lang w:val="en-US"/>
+              </w:rPr>
+            </w:pPr>
+            <w:r>
+              <w:rPr>
+                <w:rFonts w:ascii="Songti SC" w:eastAsia="Songti SC" w:hAnsi="Songti SC" w:cs="Times New Roman"/>
+                <w:b/>
+                <w:color w:val="000000"/>
+                <w:lang w:val="en-US"/>
+              </w:rPr>
+              <w:t>询问／</w:t>
+            </w:r>
+            <w:r>
+              <w:rPr>
+                <w:rFonts w:ascii="Songti SC" w:eastAsia="Songti SC" w:hAnsi="Songti SC" w:cs="Times New Roman" w:hint="eastAsia"/>
+                <w:b/>
+                <w:color w:val="000000"/>
+                <w:lang w:val="en-US"/>
+              </w:rPr>
+              <w:t>搜索</w:t>
+            </w:r>
+            <w:r>
+              <w:rPr>
+                <w:rFonts w:ascii="Songti SC" w:eastAsia="Songti SC" w:hAnsi="Songti SC" w:cs="Times New Roman"/>
+                <w:b/>
+                <w:color w:val="000000"/>
+                <w:lang w:val="en-US"/>
+              </w:rPr>
+              <w:t>解决方案的</w:t>
+            </w:r>
+            <w:r>
+              <w:rPr>
+                <w:rFonts w:ascii="Songti SC" w:eastAsia="Songti SC" w:hAnsi="Songti SC" w:cs="Times New Roman"/>
+                <w:b/>
+                <w:color w:val="000000"/>
+                <w:lang w:val="en-US"/>
+              </w:rPr>
+              <w:t>过程会</w:t>
+            </w:r>
+            <w:r>
+              <w:rPr>
+                <w:rFonts w:ascii="Songti SC" w:eastAsia="Songti SC" w:hAnsi="Songti SC" w:cs="Times New Roman" w:hint="eastAsia"/>
+                <w:b/>
+                <w:color w:val="000000"/>
+                <w:lang w:val="en-US"/>
+              </w:rPr>
+              <w:t>提及什么样的</w:t>
+            </w:r>
+            <w:r>
+              <w:rPr>
+                <w:rFonts w:ascii="Songti SC" w:eastAsia="Songti SC" w:hAnsi="Songti SC" w:cs="Times New Roman"/>
+                <w:b/>
+                <w:color w:val="000000"/>
+                <w:lang w:val="en-US"/>
+              </w:rPr>
+              <w:t>关键字／</w:t>
+            </w:r>
+            <w:r>
+              <w:rPr>
+                <w:rFonts w:ascii="Songti SC" w:eastAsia="Songti SC" w:hAnsi="Songti SC" w:cs="Times New Roman" w:hint="eastAsia"/>
+                <w:b/>
+                <w:color w:val="000000"/>
+                <w:lang w:val="en-US"/>
+              </w:rPr>
+              <w:t>句</w:t>
+            </w:r>
+            <w:r>
+              <w:rPr>
+                <w:rFonts w:ascii="Songti SC" w:eastAsia="Songti SC" w:hAnsi="Songti SC" w:cs="Times New Roman"/>
+                <w:b/>
+                <w:color w:val="000000"/>
+                <w:lang w:val="en-US"/>
+              </w:rPr>
+              <w:t>？</w:t>
+            </w:r>
+          </w:p>
+          <w:p>
+            <w:pPr>
+              <w:spacing w:before="0" w:after="0" w:line="400" w:lineRule="exact"/>
+              <w:rPr>
+                <w:rFonts w:ascii="Songti SC" w:eastAsia="Songti SC" w:hAnsi="Songti SC" w:cs="Times New Roman" w:hint="eastAsia"/>
+                <w:b/>
+                <w:color w:val="000000"/>
+                <w:lang w:val="en-US"/>
+              </w:rPr>
+            </w:pPr>
+            <w:r>
+              <w:rPr>
+                <w:rFonts w:ascii="Songti SC" w:eastAsia="Songti SC" w:hAnsi="Songti SC" w:cs="Times New Roman" w:hint="eastAsia"/>
+                <w:b/>
+                <w:color w:val="000000"/>
+                <w:lang w:val="en-US"/>
+              </w:rPr>
+              <w:t>a.</w:t>
+            </w:r>
+          </w:p>
+          <w:p>
+            <w:pPr>
+              <w:spacing w:before="0" w:after="0" w:line="400" w:lineRule="exact"/>
+              <w:rPr>
+                <w:rFonts w:ascii="Songti SC" w:eastAsia="Songti SC" w:hAnsi="Songti SC" w:cs="Times New Roman" w:hint="eastAsia"/>
+                <w:b/>
+                <w:color w:val="000000"/>
+                <w:lang w:val="en-US"/>
+              </w:rPr>
+            </w:pPr>
+            <w:r>
+              <w:rPr>
+                <w:rFonts w:ascii="Songti SC" w:eastAsia="Songti SC" w:hAnsi="Songti SC" w:cs="Times New Roman" w:hint="eastAsia"/>
+                <w:b/>
+                <w:color w:val="000000"/>
+                <w:lang w:val="en-US"/>
+              </w:rPr>
+              <w:t>b.</w:t>
+            </w:r>
+          </w:p>
+          <w:p>
+            <w:pPr>
+              <w:spacing w:before="0" w:after="0" w:line="400" w:lineRule="exact"/>
+              <w:rPr>
+                <w:rFonts w:ascii="Songti SC" w:eastAsia="Songti SC" w:hAnsi="Songti SC" w:cs="Times New Roman" w:hint="eastAsia"/>
+                <w:b/>
+                <w:color w:val="000000"/>
+                <w:lang w:val="en-US"/>
+              </w:rPr>
+            </w:pPr>
+            <w:r>
+              <w:rPr>
+                <w:rFonts w:ascii="Songti SC" w:eastAsia="Songti SC" w:hAnsi="Songti SC" w:cs="Times New Roman" w:hint="eastAsia"/>
+                <w:b/>
+                <w:color w:val="000000"/>
+                <w:lang w:val="en-US"/>
+              </w:rPr>
+              <w:t>c.</w:t>
+            </w:r>
+          </w:p>
+          <w:p>
+            <w:pPr>
+              <w:spacing w:before="0" w:after="0" w:line="400" w:lineRule="exact"/>
+              <w:rPr>
+                <w:rFonts w:ascii="Songti SC" w:eastAsia="Songti SC" w:hAnsi="Songti SC" w:cs="Times New Roman" w:hint="eastAsia"/>
+                <w:b/>
+                <w:color w:val="000000"/>
+                <w:lang w:val="en-US"/>
+              </w:rPr>
+            </w:pPr>
+            <w:r>
+              <w:rPr>
+                <w:rFonts w:ascii="Songti SC" w:eastAsia="Songti SC" w:hAnsi="Songti SC" w:cs="Times New Roman"/>
+                <w:b/>
+                <w:color w:val="000000"/>
+                <w:lang w:val="en-US"/>
+              </w:rPr>
+              <w:t>……</w:t>
+            </w:r>
+          </w:p>
         </w:tc>
       </w:tr>
       <w:tr>
@@ -5319,7 +5554,7 @@
       <w:pPr>
         <w:spacing w:before="0" w:after="0" w:line="400" w:lineRule="exact"/>
         <w:rPr>
-          <w:rFonts w:ascii="Songti SC" w:eastAsia="Songti SC" w:hAnsi="Songti SC" w:hint="eastAsia"/>
+          <w:rFonts w:ascii="Songti SC" w:eastAsia="Songti SC" w:hAnsi="Songti SC"/>
           <w:b/>
           <w:color w:val="000000" w:themeColor="text1"/>
           <w:sz w:val="26"/>
@@ -6432,6 +6667,86 @@
               <w:t>渠道寻找解决方案：</w:t>
             </w:r>
           </w:p>
+          <w:p>
+            <w:pPr>
+              <w:spacing w:before="0" w:after="0" w:line="400" w:lineRule="exact"/>
+              <w:rPr>
+                <w:rFonts w:ascii="Songti SC" w:eastAsia="Songti SC" w:hAnsi="Songti SC" w:cs="Times New Roman" w:hint="eastAsia"/>
+                <w:b/>
+                <w:color w:val="000000"/>
+                <w:lang w:val="en-US"/>
+              </w:rPr>
+            </w:pPr>
+            <w:r>
+              <w:rPr>
+                <w:rFonts w:ascii="Songti SC" w:eastAsia="Songti SC" w:hAnsi="Songti SC" w:cs="Times New Roman" w:hint="eastAsia"/>
+                <w:b/>
+                <w:color w:val="000000"/>
+                <w:lang w:val="en-US"/>
+              </w:rPr>
+              <w:t>a.</w:t>
+            </w:r>
+          </w:p>
+          <w:p>
+            <w:pPr>
+              <w:spacing w:before="0" w:after="0" w:line="400" w:lineRule="exact"/>
+              <w:rPr>
+                <w:rFonts w:ascii="Songti SC" w:eastAsia="Songti SC" w:hAnsi="Songti SC" w:cs="Times New Roman" w:hint="eastAsia"/>
+                <w:b/>
+                <w:color w:val="000000"/>
+                <w:lang w:val="en-US"/>
+              </w:rPr>
+            </w:pPr>
+            <w:r>
+              <w:rPr>
+                <w:rFonts w:ascii="Songti SC" w:eastAsia="Songti SC" w:hAnsi="Songti SC" w:cs="Times New Roman" w:hint="eastAsia"/>
+                <w:b/>
+                <w:color w:val="000000"/>
+                <w:lang w:val="en-US"/>
+              </w:rPr>
+              <w:t>b.</w:t>
+            </w:r>
+          </w:p>
+          <w:p>
+            <w:pPr>
+              <w:spacing w:before="0" w:after="0" w:line="400" w:lineRule="exact"/>
+              <w:rPr>
+                <w:rFonts w:ascii="Songti SC" w:eastAsia="Songti SC" w:hAnsi="Songti SC" w:cs="Times New Roman" w:hint="eastAsia"/>
+                <w:b/>
+                <w:color w:val="000000"/>
+                <w:lang w:val="en-US"/>
+              </w:rPr>
+            </w:pPr>
+            <w:r>
+              <w:rPr>
+                <w:rFonts w:ascii="Songti SC" w:eastAsia="Songti SC" w:hAnsi="Songti SC" w:cs="Times New Roman" w:hint="eastAsia"/>
+                <w:b/>
+                <w:color w:val="000000"/>
+                <w:lang w:val="en-US"/>
+              </w:rPr>
+              <w:t>c.</w:t>
+            </w:r>
+          </w:p>
+          <w:p>
+            <w:pPr>
+              <w:spacing w:before="0" w:after="0" w:line="400" w:lineRule="exact"/>
+              <w:rPr>
+                <w:rFonts w:ascii="Songti SC" w:eastAsia="Songti SC" w:hAnsi="Songti SC" w:cs="Times New Roman"/>
+                <w:b/>
+                <w:color w:val="000000"/>
+                <w:lang w:val="en-US"/>
+              </w:rPr>
+            </w:pPr>
+            <w:r>
+              <w:rPr>
+                <w:rFonts w:ascii="Songti SC" w:eastAsia="Songti SC" w:hAnsi="Songti SC" w:cs="Times New Roman"/>
+                <w:b/>
+                <w:color w:val="000000"/>
+                <w:lang w:val="en-US"/>
+              </w:rPr>
+              <w:t>……</w:t>
+            </w:r>
+          </w:p>
         </w:tc>
       </w:tr>
       <w:tr>
@@ -6497,6 +6812,168 @@
               </w:rPr>
             </w:pPr>
           </w:p>
+          <w:p>
+            <w:pPr>
+              <w:spacing w:before="0" w:after="0" w:line="400" w:lineRule="exact"/>
+              <w:rPr>
+                <w:rFonts w:ascii="Songti SC" w:eastAsia="Songti SC" w:hAnsi="Songti SC" w:cs="Times New Roman"/>
+                <w:b/>
+                <w:color w:val="000000"/>
+                <w:lang w:val="en-US"/>
+              </w:rPr>
+            </w:pPr>
+            <w:r>
+              <w:rPr>
+                <w:rFonts w:ascii="Songti SC" w:eastAsia="Songti SC" w:hAnsi="Songti SC" w:cs="Times New Roman"/>
+                <w:b/>
+                <w:color w:val="000000"/>
+                <w:lang w:val="en-US"/>
+              </w:rPr>
+              <w:t>询问／</w:t>
+            </w:r>
+            <w:r>
+              <w:rPr>
+                <w:rFonts w:ascii="Songti SC" w:eastAsia="Songti SC" w:hAnsi="Songti SC" w:cs="Times New Roman" w:hint="eastAsia"/>
+                <w:b/>
+                <w:color w:val="000000"/>
+                <w:lang w:val="en-US"/>
+              </w:rPr>
+              <w:t>搜索</w:t>
+            </w:r>
+            <w:r>
+              <w:rPr>
+                <w:rFonts w:ascii="Songti SC" w:eastAsia="Songti SC" w:hAnsi="Songti SC" w:cs="Times New Roman"/>
+                <w:b/>
+                <w:color w:val="000000"/>
+                <w:lang w:val="en-US"/>
+              </w:rPr>
+              <w:t>解决方案的</w:t>
+            </w:r>
+            <w:r>
+              <w:rPr>
+                <w:rFonts w:ascii="Songti SC" w:eastAsia="Songti SC" w:hAnsi="Songti SC" w:cs="Times New Roman"/>
+                <w:b/>
+                <w:color w:val="000000"/>
+                <w:lang w:val="en-US"/>
+              </w:rPr>
+              <w:t>过程会</w:t>
+            </w:r>
+            <w:r>
+              <w:rPr>
+                <w:rFonts w:ascii="Songti SC" w:eastAsia="Songti SC" w:hAnsi="Songti SC" w:cs="Times New Roman" w:hint="eastAsia"/>
+                <w:b/>
+                <w:color w:val="000000"/>
+                <w:lang w:val="en-US"/>
+              </w:rPr>
+              <w:t>提及什么样的</w:t>
+            </w:r>
+            <w:r>
+              <w:rPr>
+                <w:rFonts w:ascii="Songti SC" w:eastAsia="Songti SC" w:hAnsi="Songti SC" w:cs="Times New Roman"/>
+                <w:b/>
+                <w:color w:val="000000"/>
+                <w:lang w:val="en-US"/>
+              </w:rPr>
+              <w:t>关键字／</w:t>
+            </w:r>
+            <w:r>
+              <w:rPr>
+                <w:rFonts w:ascii="Songti SC" w:eastAsia="Songti SC" w:hAnsi="Songti SC" w:cs="Times New Roman" w:hint="eastAsia"/>
+                <w:b/>
+                <w:color w:val="000000"/>
+                <w:lang w:val="en-US"/>
+              </w:rPr>
+              <w:t>句</w:t>
+            </w:r>
+            <w:r>
+              <w:rPr>
+                <w:rFonts w:ascii="Songti SC" w:eastAsia="Songti SC" w:hAnsi="Songti SC" w:cs="Times New Roman"/>
+                <w:b/>
+                <w:color w:val="000000"/>
+                <w:lang w:val="en-US"/>
+              </w:rPr>
+              <w:t>？</w:t>
+            </w:r>
+          </w:p>
+          <w:p>
+            <w:pPr>
+              <w:spacing w:before="0" w:after="0" w:line="400" w:lineRule="exact"/>
+              <w:rPr>
+                <w:rFonts w:ascii="Songti SC" w:eastAsia="Songti SC" w:hAnsi="Songti SC" w:cs="Times New Roman" w:hint="eastAsia"/>
+                <w:b/>
+                <w:color w:val="000000"/>
+                <w:lang w:val="en-US"/>
+              </w:rPr>
+            </w:pPr>
+            <w:r>
+              <w:rPr>
+                <w:rFonts w:ascii="Songti SC" w:eastAsia="Songti SC" w:hAnsi="Songti SC" w:cs="Times New Roman" w:hint="eastAsia"/>
+                <w:b/>
+                <w:color w:val="000000"/>
+                <w:lang w:val="en-US"/>
+              </w:rPr>
+              <w:t>a.</w:t>
+            </w:r>
+          </w:p>
+          <w:p>
+            <w:pPr>
+              <w:spacing w:before="0" w:after="0" w:line="400" w:lineRule="exact"/>
+              <w:rPr>
+                <w:rFonts w:ascii="Songti SC" w:eastAsia="Songti SC" w:hAnsi="Songti SC" w:cs="Times New Roman" w:hint="eastAsia"/>
+                <w:b/>
+                <w:color w:val="000000"/>
+                <w:lang w:val="en-US"/>
+              </w:rPr>
+            </w:pPr>
+            <w:r>
+              <w:rPr>
+                <w:rFonts w:ascii="Songti SC" w:eastAsia="Songti SC" w:hAnsi="Songti SC" w:cs="Times New Roman" w:hint="eastAsia"/>
+                <w:b/>
+                <w:color w:val="000000"/>
+                <w:lang w:val="en-US"/>
+              </w:rPr>
+              <w:t>b.</w:t>
+            </w:r>
+          </w:p>
+          <w:p>
+            <w:pPr>
+              <w:spacing w:before="0" w:after="0" w:line="400" w:lineRule="exact"/>
+              <w:rPr>
+                <w:rFonts w:ascii="Songti SC" w:eastAsia="Songti SC" w:hAnsi="Songti SC" w:cs="Times New Roman" w:hint="eastAsia"/>
+                <w:b/>
+                <w:color w:val="000000"/>
+                <w:lang w:val="en-US"/>
+              </w:rPr>
+            </w:pPr>
+            <w:r>
+              <w:rPr>
+                <w:rFonts w:ascii="Songti SC" w:eastAsia="Songti SC" w:hAnsi="Songti SC" w:cs="Times New Roman" w:hint="eastAsia"/>
+                <w:b/>
+                <w:color w:val="000000"/>
+                <w:lang w:val="en-US"/>
+              </w:rPr>
+              <w:t>c.</w:t>
+            </w:r>
+          </w:p>
+          <w:p>
+            <w:pPr>
+              <w:spacing w:before="0" w:after="0" w:line="400" w:lineRule="exact"/>
+              <w:rPr>
+                <w:rFonts w:ascii="Songti SC" w:eastAsia="Songti SC" w:hAnsi="Songti SC" w:cs="Times New Roman"/>
+                <w:color w:val="000000"/>
+                <w:lang w:val="en-US"/>
+              </w:rPr>
+            </w:pPr>
+            <w:r>
+              <w:rPr>
+                <w:rFonts w:ascii="Songti SC" w:eastAsia="Songti SC" w:hAnsi="Songti SC" w:cs="Times New Roman"/>
+                <w:b/>
+                <w:color w:val="000000"/>
+                <w:lang w:val="en-US"/>
+              </w:rPr>
+              <w:t>……</w:t>
+            </w:r>
+          </w:p>
         </w:tc>
       </w:tr>
       <w:tr>
@@ -7922,7 +8399,7 @@
       <w:pPr>
         <w:spacing w:before="0" w:after="0" w:line="400" w:lineRule="exact"/>
         <w:rPr>
-          <w:rFonts w:ascii="Songti SC" w:eastAsia="Songti SC" w:hAnsi="Songti SC" w:hint="eastAsia"/>
+          <w:rFonts w:ascii="Songti SC" w:eastAsia="Songti SC" w:hAnsi="Songti SC"/>
           <w:b/>
           <w:color w:val="000000" w:themeColor="text1"/>
         </w:rPr>
@@ -8939,6 +9416,18 @@
               <w:t>网站：</w:t>
             </w:r>
           </w:p>
+          <w:p>
+            <w:pPr>
+              <w:spacing w:before="0" w:after="0" w:line="400" w:lineRule="exact"/>
+              <w:ind w:firstLineChars="100" w:firstLine="220"/>
+              <w:rPr>
+                <w:rFonts w:ascii="Songti SC" w:eastAsia="Songti SC" w:hAnsi="Songti SC" w:cs="Times New Roman" w:hint="eastAsia"/>
+                <w:color w:val="000000"/>
+                <w:sz w:val="22"/>
+                <w:lang w:val="en-US"/>
+              </w:rPr>
+            </w:pPr>
+          </w:p>
         </w:tc>
       </w:tr>
       <w:tr>
@@ -9051,6 +9540,86 @@
               <w:t>渠道寻找解决方案：</w:t>
             </w:r>
           </w:p>
+          <w:p>
+            <w:pPr>
+              <w:spacing w:before="0" w:after="0" w:line="400" w:lineRule="exact"/>
+              <w:rPr>
+                <w:rFonts w:ascii="Songti SC" w:eastAsia="Songti SC" w:hAnsi="Songti SC" w:cs="Times New Roman" w:hint="eastAsia"/>
+                <w:b/>
+                <w:color w:val="000000"/>
+                <w:lang w:val="en-US"/>
+              </w:rPr>
+            </w:pPr>
+            <w:r>
+              <w:rPr>
+                <w:rFonts w:ascii="Songti SC" w:eastAsia="Songti SC" w:hAnsi="Songti SC" w:cs="Times New Roman" w:hint="eastAsia"/>
+                <w:b/>
+                <w:color w:val="000000"/>
+                <w:lang w:val="en-US"/>
+              </w:rPr>
+              <w:t>a.</w:t>
+            </w:r>
+          </w:p>
+          <w:p>
+            <w:pPr>
+              <w:spacing w:before="0" w:after="0" w:line="400" w:lineRule="exact"/>
+              <w:rPr>
+                <w:rFonts w:ascii="Songti SC" w:eastAsia="Songti SC" w:hAnsi="Songti SC" w:cs="Times New Roman" w:hint="eastAsia"/>
+                <w:b/>
+                <w:color w:val="000000"/>
+                <w:lang w:val="en-US"/>
+              </w:rPr>
+            </w:pPr>
+            <w:r>
+              <w:rPr>
+                <w:rFonts w:ascii="Songti SC" w:eastAsia="Songti SC" w:hAnsi="Songti SC" w:cs="Times New Roman" w:hint="eastAsia"/>
+                <w:b/>
+                <w:color w:val="000000"/>
+                <w:lang w:val="en-US"/>
+              </w:rPr>
+              <w:t>b.</w:t>
+            </w:r>
+          </w:p>
+          <w:p>
+            <w:pPr>
+              <w:spacing w:before="0" w:after="0" w:line="400" w:lineRule="exact"/>
+              <w:rPr>
+                <w:rFonts w:ascii="Songti SC" w:eastAsia="Songti SC" w:hAnsi="Songti SC" w:cs="Times New Roman" w:hint="eastAsia"/>
+                <w:b/>
+                <w:color w:val="000000"/>
+                <w:lang w:val="en-US"/>
+              </w:rPr>
+            </w:pPr>
+            <w:r>
+              <w:rPr>
+                <w:rFonts w:ascii="Songti SC" w:eastAsia="Songti SC" w:hAnsi="Songti SC" w:cs="Times New Roman" w:hint="eastAsia"/>
+                <w:b/>
+                <w:color w:val="000000"/>
+                <w:lang w:val="en-US"/>
+              </w:rPr>
+              <w:t>c.</w:t>
+            </w:r>
+          </w:p>
+          <w:p>
+            <w:pPr>
+              <w:spacing w:before="0" w:after="0" w:line="400" w:lineRule="exact"/>
+              <w:rPr>
+                <w:rFonts w:ascii="Songti SC" w:eastAsia="Songti SC" w:hAnsi="Songti SC" w:cs="Times New Roman"/>
+                <w:b/>
+                <w:color w:val="000000"/>
+                <w:lang w:val="en-US"/>
+              </w:rPr>
+            </w:pPr>
+            <w:r>
+              <w:rPr>
+                <w:rFonts w:ascii="Songti SC" w:eastAsia="Songti SC" w:hAnsi="Songti SC" w:cs="Times New Roman"/>
+                <w:b/>
+                <w:color w:val="000000"/>
+                <w:lang w:val="en-US"/>
+              </w:rPr>
+              <w:t>……</w:t>
+            </w:r>
+          </w:p>
         </w:tc>
       </w:tr>
       <w:tr>
@@ -9116,6 +9685,168 @@
               </w:rPr>
             </w:pPr>
           </w:p>
+          <w:p>
+            <w:pPr>
+              <w:spacing w:before="0" w:after="0" w:line="400" w:lineRule="exact"/>
+              <w:rPr>
+                <w:rFonts w:ascii="Songti SC" w:eastAsia="Songti SC" w:hAnsi="Songti SC" w:cs="Times New Roman"/>
+                <w:b/>
+                <w:color w:val="000000"/>
+                <w:lang w:val="en-US"/>
+              </w:rPr>
+            </w:pPr>
+            <w:r>
+              <w:rPr>
+                <w:rFonts w:ascii="Songti SC" w:eastAsia="Songti SC" w:hAnsi="Songti SC" w:cs="Times New Roman"/>
+                <w:b/>
+                <w:color w:val="000000"/>
+                <w:lang w:val="en-US"/>
+              </w:rPr>
+              <w:t>询问／</w:t>
+            </w:r>
+            <w:r>
+              <w:rPr>
+                <w:rFonts w:ascii="Songti SC" w:eastAsia="Songti SC" w:hAnsi="Songti SC" w:cs="Times New Roman" w:hint="eastAsia"/>
+                <w:b/>
+                <w:color w:val="000000"/>
+                <w:lang w:val="en-US"/>
+              </w:rPr>
+              <w:t>搜索</w:t>
+            </w:r>
+            <w:r>
+              <w:rPr>
+                <w:rFonts w:ascii="Songti SC" w:eastAsia="Songti SC" w:hAnsi="Songti SC" w:cs="Times New Roman"/>
+                <w:b/>
+                <w:color w:val="000000"/>
+                <w:lang w:val="en-US"/>
+              </w:rPr>
+              <w:t>解决方案的</w:t>
+            </w:r>
+            <w:r>
+              <w:rPr>
+                <w:rFonts w:ascii="Songti SC" w:eastAsia="Songti SC" w:hAnsi="Songti SC" w:cs="Times New Roman"/>
+                <w:b/>
+                <w:color w:val="000000"/>
+                <w:lang w:val="en-US"/>
+              </w:rPr>
+              <w:t>过程会</w:t>
+            </w:r>
+            <w:r>
+              <w:rPr>
+                <w:rFonts w:ascii="Songti SC" w:eastAsia="Songti SC" w:hAnsi="Songti SC" w:cs="Times New Roman" w:hint="eastAsia"/>
+                <w:b/>
+                <w:color w:val="000000"/>
+                <w:lang w:val="en-US"/>
+              </w:rPr>
+              <w:t>提及什么样的</w:t>
+            </w:r>
+            <w:r>
+              <w:rPr>
+                <w:rFonts w:ascii="Songti SC" w:eastAsia="Songti SC" w:hAnsi="Songti SC" w:cs="Times New Roman"/>
+                <w:b/>
+                <w:color w:val="000000"/>
+                <w:lang w:val="en-US"/>
+              </w:rPr>
+              <w:t>关键字／</w:t>
+            </w:r>
+            <w:r>
+              <w:rPr>
+                <w:rFonts w:ascii="Songti SC" w:eastAsia="Songti SC" w:hAnsi="Songti SC" w:cs="Times New Roman" w:hint="eastAsia"/>
+                <w:b/>
+                <w:color w:val="000000"/>
+                <w:lang w:val="en-US"/>
+              </w:rPr>
+              <w:t>句</w:t>
+            </w:r>
+            <w:r>
+              <w:rPr>
+                <w:rFonts w:ascii="Songti SC" w:eastAsia="Songti SC" w:hAnsi="Songti SC" w:cs="Times New Roman"/>
+                <w:b/>
+                <w:color w:val="000000"/>
+                <w:lang w:val="en-US"/>
+              </w:rPr>
+              <w:t>？</w:t>
+            </w:r>
+          </w:p>
+          <w:p>
+            <w:pPr>
+              <w:spacing w:before="0" w:after="0" w:line="400" w:lineRule="exact"/>
+              <w:rPr>
+                <w:rFonts w:ascii="Songti SC" w:eastAsia="Songti SC" w:hAnsi="Songti SC" w:cs="Times New Roman" w:hint="eastAsia"/>
+                <w:b/>
+                <w:color w:val="000000"/>
+                <w:lang w:val="en-US"/>
+              </w:rPr>
+            </w:pPr>
+            <w:r>
+              <w:rPr>
+                <w:rFonts w:ascii="Songti SC" w:eastAsia="Songti SC" w:hAnsi="Songti SC" w:cs="Times New Roman" w:hint="eastAsia"/>
+                <w:b/>
+                <w:color w:val="000000"/>
+                <w:lang w:val="en-US"/>
+              </w:rPr>
+              <w:t>a.</w:t>
+            </w:r>
+          </w:p>
+          <w:p>
+            <w:pPr>
+              <w:spacing w:before="0" w:after="0" w:line="400" w:lineRule="exact"/>
+              <w:rPr>
+                <w:rFonts w:ascii="Songti SC" w:eastAsia="Songti SC" w:hAnsi="Songti SC" w:cs="Times New Roman" w:hint="eastAsia"/>
+                <w:b/>
+                <w:color w:val="000000"/>
+                <w:lang w:val="en-US"/>
+              </w:rPr>
+            </w:pPr>
+            <w:r>
+              <w:rPr>
+                <w:rFonts w:ascii="Songti SC" w:eastAsia="Songti SC" w:hAnsi="Songti SC" w:cs="Times New Roman" w:hint="eastAsia"/>
+                <w:b/>
+                <w:color w:val="000000"/>
+                <w:lang w:val="en-US"/>
+              </w:rPr>
+              <w:t>b.</w:t>
+            </w:r>
+          </w:p>
+          <w:p>
+            <w:pPr>
+              <w:spacing w:before="0" w:after="0" w:line="400" w:lineRule="exact"/>
+              <w:rPr>
+                <w:rFonts w:ascii="Songti SC" w:eastAsia="Songti SC" w:hAnsi="Songti SC" w:cs="Times New Roman" w:hint="eastAsia"/>
+                <w:b/>
+                <w:color w:val="000000"/>
+                <w:lang w:val="en-US"/>
+              </w:rPr>
+            </w:pPr>
+            <w:r>
+              <w:rPr>
+                <w:rFonts w:ascii="Songti SC" w:eastAsia="Songti SC" w:hAnsi="Songti SC" w:cs="Times New Roman" w:hint="eastAsia"/>
+                <w:b/>
+                <w:color w:val="000000"/>
+                <w:lang w:val="en-US"/>
+              </w:rPr>
+              <w:t>c.</w:t>
+            </w:r>
+          </w:p>
+          <w:p>
+            <w:pPr>
+              <w:spacing w:before="0" w:after="0" w:line="400" w:lineRule="exact"/>
+              <w:rPr>
+                <w:rFonts w:ascii="Songti SC" w:eastAsia="Songti SC" w:hAnsi="Songti SC" w:cs="Times New Roman"/>
+                <w:color w:val="000000"/>
+                <w:lang w:val="en-US"/>
+              </w:rPr>
+            </w:pPr>
+            <w:r>
+              <w:rPr>
+                <w:rFonts w:ascii="Songti SC" w:eastAsia="Songti SC" w:hAnsi="Songti SC" w:cs="Times New Roman"/>
+                <w:b/>
+                <w:color w:val="000000"/>
+                <w:lang w:val="en-US"/>
+              </w:rPr>
+              <w:t>……</w:t>
+            </w:r>
+          </w:p>
         </w:tc>
       </w:tr>
       <w:tr>
@@ -10531,7 +11262,7 @@
       <w:pPr>
         <w:spacing w:before="0" w:after="0" w:line="400" w:lineRule="exact"/>
         <w:rPr>
-          <w:rFonts w:ascii="Songti SC" w:eastAsia="Songti SC" w:hAnsi="Songti SC" w:hint="eastAsia"/>
+          <w:rFonts w:ascii="Songti SC" w:eastAsia="Songti SC" w:hAnsi="Songti SC"/>
           <w:color w:val="000000" w:themeColor="text1"/>
           <w:lang w:val="en-US" w:eastAsia="ja-JP"/>
         </w:rPr>
@@ -11737,7 +12468,51 @@
           <w:color w:val="2942D9"/>
           <w:u w:val="single"/>
         </w:rPr>
-        <w:t>1］+</w:t>
+        <w:t>］</w:t>
+      </w:r>
+      <w:r>
+        <w:rPr>
+          <w:rFonts w:ascii="Songti SC" w:eastAsia="Songti SC" w:hAnsi="Songti SC" w:hint="eastAsia"/>
+          <w:color w:val="000000" w:themeColor="text1"/>
+        </w:rPr>
+        <w:t>人群</w:t>
+      </w:r>
+      <w:r>
+        <w:rPr>
+          <w:rFonts w:ascii="Songti SC" w:eastAsia="Songti SC" w:hAnsi="Songti SC"/>
+          <w:color w:val="000000" w:themeColor="text1"/>
+        </w:rPr>
+        <w:t>（</w:t>
+      </w:r>
+      <w:r>
+        <w:rPr>
+          <w:rFonts w:ascii="Songti SC" w:eastAsia="Songti SC" w:hAnsi="Songti SC" w:hint="eastAsia"/>
+          <w:color w:val="000000" w:themeColor="text1"/>
+        </w:rPr>
+        <w:t>用户</w:t>
+      </w:r>
+      <w:r>
+        <w:rPr>
+          <w:rFonts w:ascii="Songti SC" w:eastAsia="Songti SC" w:hAnsi="Songti SC"/>
+          <w:color w:val="000000" w:themeColor="text1"/>
+        </w:rPr>
+        <w:t>），通过</w:t>
+      </w:r>
+      <w:r>
+        <w:rPr>
+          <w:rFonts w:ascii="Songti SC" w:eastAsia="Songti SC" w:hAnsi="Songti SC"/>
+          <w:color w:val="000000" w:themeColor="text1"/>
+          <w:u w:val="single"/>
+        </w:rPr>
+        <w:t xml:space="preserve">  </w:t>
+      </w:r>
+      <w:r>
+        <w:rPr>
+          <w:rFonts w:ascii="Songti SC" w:eastAsia="Songti SC" w:hAnsi="Songti SC"/>
+          <w:color w:val="2942D9"/>
+          <w:u w:val="single"/>
+        </w:rPr>
+        <w:t>[</w:t>
       </w:r>
       <w:r>
         <w:rPr>
@@ -11745,7 +12520,7 @@
           <w:color w:val="2942D9"/>
           <w:u w:val="single"/>
         </w:rPr>
-        <w:t>［</w:t>
+        <w:t>产品特征1</w:t>
       </w:r>
       <w:r>
         <w:rPr>
@@ -11753,7 +12528,7 @@
           <w:color w:val="2942D9"/>
           <w:u w:val="single"/>
         </w:rPr>
-        <w:t>人群特征2</w:t>
+        <w:t>]</w:t>
       </w:r>
       <w:r>
         <w:rPr>
@@ -11761,7 +12536,7 @@
           <w:color w:val="2942D9"/>
           <w:u w:val="single"/>
         </w:rPr>
-        <w:t>］</w:t>
+        <w:t>+</w:t>
       </w:r>
       <w:r>
         <w:rPr>
@@ -11769,51 +12544,7 @@
           <w:color w:val="2942D9"/>
           <w:u w:val="single"/>
         </w:rPr>
-        <w:t>＋［人群特征3］</w:t>
-      </w:r>
-      <w:r>
-        <w:rPr>
-          <w:rFonts w:ascii="Songti SC" w:eastAsia="Songti SC" w:hAnsi="Songti SC" w:hint="eastAsia"/>
-          <w:color w:val="000000" w:themeColor="text1"/>
-        </w:rPr>
-        <w:t>人群</w:t>
-      </w:r>
-      <w:r>
-        <w:rPr>
-          <w:rFonts w:ascii="Songti SC" w:eastAsia="Songti SC" w:hAnsi="Songti SC"/>
-          <w:color w:val="000000" w:themeColor="text1"/>
-        </w:rPr>
-        <w:t>（</w:t>
-      </w:r>
-      <w:r>
-        <w:rPr>
-          <w:rFonts w:ascii="Songti SC" w:eastAsia="Songti SC" w:hAnsi="Songti SC" w:hint="eastAsia"/>
-          <w:color w:val="000000" w:themeColor="text1"/>
-        </w:rPr>
-        <w:t>用户</w:t>
-      </w:r>
-      <w:r>
-        <w:rPr>
-          <w:rFonts w:ascii="Songti SC" w:eastAsia="Songti SC" w:hAnsi="Songti SC"/>
-          <w:color w:val="000000" w:themeColor="text1"/>
-        </w:rPr>
-        <w:t>），通过</w:t>
-      </w:r>
-      <w:r>
-        <w:rPr>
-          <w:rFonts w:ascii="Songti SC" w:eastAsia="Songti SC" w:hAnsi="Songti SC"/>
-          <w:color w:val="000000" w:themeColor="text1"/>
-          <w:u w:val="single"/>
-        </w:rPr>
-        <w:t xml:space="preserve">  </w:t>
-      </w:r>
-      <w:r>
-        <w:rPr>
-          <w:rFonts w:ascii="Songti SC" w:eastAsia="Songti SC" w:hAnsi="Songti SC"/>
-          <w:color w:val="2942D9"/>
-          <w:u w:val="single"/>
-        </w:rPr>
-        <w:t>[</w:t>
+        <w:t xml:space="preserve"> [</w:t>
       </w:r>
       <w:r>
         <w:rPr>
@@ -11821,7 +12552,7 @@
           <w:color w:val="2942D9"/>
           <w:u w:val="single"/>
         </w:rPr>
-        <w:t>产品特征1</w:t>
+        <w:t>产品特征2</w:t>
       </w:r>
       <w:r>
         <w:rPr>
@@ -11853,7 +12584,7 @@
           <w:color w:val="2942D9"/>
           <w:u w:val="single"/>
         </w:rPr>
-        <w:t>产品特征2</w:t>
+        <w:t>产品特征3</w:t>
       </w:r>
       <w:r>
         <w:rPr>
@@ -11869,15 +12600,28 @@
           <w:color w:val="2942D9"/>
           <w:u w:val="single"/>
         </w:rPr>
-        <w:t>+</w:t>
-      </w:r>
-      <w:r>
-        <w:rPr>
-          <w:rFonts w:ascii="Songti SC" w:eastAsia="Songti SC" w:hAnsi="Songti SC"/>
-          <w:color w:val="2942D9"/>
-          <w:u w:val="single"/>
-        </w:rPr>
-        <w:t xml:space="preserve"> [</w:t>
+        <w:t xml:space="preserve">  </w:t>
+      </w:r>
+      <w:r>
+        <w:rPr>
+          <w:rFonts w:ascii="Songti SC" w:eastAsia="Songti SC" w:hAnsi="Songti SC" w:hint="eastAsia"/>
+          <w:color w:val="000000" w:themeColor="text1"/>
+        </w:rPr>
+        <w:t>方式</w:t>
+      </w:r>
+      <w:r>
+        <w:rPr>
+          <w:rFonts w:ascii="Songti SC" w:eastAsia="Songti SC" w:hAnsi="Songti SC"/>
+          <w:color w:val="000000" w:themeColor="text1"/>
+        </w:rPr>
+        <w:t>，</w:t>
+      </w:r>
+      <w:r>
+        <w:rPr>
+          <w:rFonts w:ascii="Songti SC" w:eastAsia="Songti SC" w:hAnsi="Songti SC" w:hint="eastAsia"/>
+          <w:color w:val="000000" w:themeColor="text1"/>
+        </w:rPr>
+        <w:t>解决</w:t>
       </w:r>
       <w:r>
         <w:rPr>
@@ -11885,15 +12629,22 @@
           <w:color w:val="2942D9"/>
           <w:u w:val="single"/>
         </w:rPr>
-        <w:t>产品特征3</w:t>
-      </w:r>
-      <w:r>
-        <w:rPr>
-          <w:rFonts w:ascii="Songti SC" w:eastAsia="Songti SC" w:hAnsi="Songti SC"/>
-          <w:color w:val="2942D9"/>
+        <w:t xml:space="preserve">  xx</w:t>
+      </w:r>
+      <w:r>
+        <w:rPr>
+          <w:rFonts w:ascii="Songti SC" w:eastAsia="Songti SC" w:hAnsi="Songti SC" w:hint="eastAsia"/>
+          <w:color w:val="000000" w:themeColor="text1"/>
+        </w:rPr>
+        <w:t>过程中</w:t>
+      </w:r>
+      <w:r>
+        <w:rPr>
+          <w:rFonts w:ascii="Songti SC" w:eastAsia="Songti SC" w:hAnsi="Songti SC"/>
+          <w:color w:val="000000" w:themeColor="text1"/>
           <w:u w:val="single"/>
         </w:rPr>
-        <w:t>]</w:t>
+        <w:t>[</w:t>
       </w:r>
       <w:r>
         <w:rPr>
@@ -11901,28 +12652,15 @@
           <w:color w:val="2942D9"/>
           <w:u w:val="single"/>
         </w:rPr>
-        <w:t xml:space="preserve">  </w:t>
-      </w:r>
-      <w:r>
-        <w:rPr>
-          <w:rFonts w:ascii="Songti SC" w:eastAsia="Songti SC" w:hAnsi="Songti SC" w:hint="eastAsia"/>
-          <w:color w:val="000000" w:themeColor="text1"/>
-        </w:rPr>
-        <w:t>方式</w:t>
-      </w:r>
-      <w:r>
-        <w:rPr>
-          <w:rFonts w:ascii="Songti SC" w:eastAsia="Songti SC" w:hAnsi="Songti SC"/>
-          <w:color w:val="000000" w:themeColor="text1"/>
-        </w:rPr>
-        <w:t>，</w:t>
-      </w:r>
-      <w:r>
-        <w:rPr>
-          <w:rFonts w:ascii="Songti SC" w:eastAsia="Songti SC" w:hAnsi="Songti SC" w:hint="eastAsia"/>
-          <w:color w:val="000000" w:themeColor="text1"/>
-        </w:rPr>
-        <w:t>解决</w:t>
+        <w:t>高频痛点问题</w:t>
+      </w:r>
+      <w:r>
+        <w:rPr>
+          <w:rFonts w:ascii="Songti SC" w:eastAsia="Songti SC" w:hAnsi="Songti SC"/>
+          <w:color w:val="2942D9"/>
+          <w:u w:val="single"/>
+        </w:rPr>
+        <w:t>1]+[</w:t>
       </w:r>
       <w:r>
         <w:rPr>
@@ -11930,22 +12668,15 @@
           <w:color w:val="2942D9"/>
           <w:u w:val="single"/>
         </w:rPr>
-        <w:t xml:space="preserve">  xx</w:t>
-      </w:r>
-      <w:r>
-        <w:rPr>
-          <w:rFonts w:ascii="Songti SC" w:eastAsia="Songti SC" w:hAnsi="Songti SC" w:hint="eastAsia"/>
-          <w:color w:val="000000" w:themeColor="text1"/>
-        </w:rPr>
-        <w:t>过程中</w:t>
-      </w:r>
-      <w:r>
-        <w:rPr>
-          <w:rFonts w:ascii="Songti SC" w:eastAsia="Songti SC" w:hAnsi="Songti SC"/>
-          <w:color w:val="000000" w:themeColor="text1"/>
+        <w:t>高频痛点问题</w:t>
+      </w:r>
+      <w:r>
+        <w:rPr>
+          <w:rFonts w:ascii="Songti SC" w:eastAsia="Songti SC" w:hAnsi="Songti SC"/>
+          <w:color w:val="2942D9"/>
           <w:u w:val="single"/>
         </w:rPr>
-        <w:t>[</w:t>
+        <w:t>2]+[</w:t>
       </w:r>
       <w:r>
         <w:rPr>
@@ -11961,7 +12692,7 @@
           <w:color w:val="2942D9"/>
           <w:u w:val="single"/>
         </w:rPr>
-        <w:t>1]+[</w:t>
+        <w:t>3]</w:t>
       </w:r>
       <w:r>
         <w:rPr>
@@ -11969,38 +12700,6 @@
           <w:color w:val="2942D9"/>
           <w:u w:val="single"/>
         </w:rPr>
-        <w:t>高频痛点问题</w:t>
-      </w:r>
-      <w:r>
-        <w:rPr>
-          <w:rFonts w:ascii="Songti SC" w:eastAsia="Songti SC" w:hAnsi="Songti SC"/>
-          <w:color w:val="2942D9"/>
-          <w:u w:val="single"/>
-        </w:rPr>
-        <w:t>2]+[</w:t>
-      </w:r>
-      <w:r>
-        <w:rPr>
-          <w:rFonts w:ascii="Songti SC" w:eastAsia="Songti SC" w:hAnsi="Songti SC" w:hint="eastAsia"/>
-          <w:color w:val="2942D9"/>
-          <w:u w:val="single"/>
-        </w:rPr>
-        <w:t>高频痛点问题</w:t>
-      </w:r>
-      <w:r>
-        <w:rPr>
-          <w:rFonts w:ascii="Songti SC" w:eastAsia="Songti SC" w:hAnsi="Songti SC"/>
-          <w:color w:val="2942D9"/>
-          <w:u w:val="single"/>
-        </w:rPr>
-        <w:t>3]</w:t>
-      </w:r>
-      <w:r>
-        <w:rPr>
-          <w:rFonts w:ascii="Songti SC" w:eastAsia="Songti SC" w:hAnsi="Songti SC" w:hint="eastAsia"/>
-          <w:color w:val="2942D9"/>
-          <w:u w:val="single"/>
-        </w:rPr>
         <w:t xml:space="preserve">   </w:t>
       </w:r>
       <w:r>
@@ -12045,7 +12744,7 @@
       <w:pPr>
         <w:ind w:left="480"/>
         <w:rPr>
-          <w:rFonts w:ascii="Songti SC" w:eastAsia="Songti SC" w:hAnsi="Songti SC" w:hint="eastAsia"/>
+          <w:rFonts w:ascii="Songti SC" w:eastAsia="Songti SC" w:hAnsi="Songti SC"/>
           <w:color w:val="000000" w:themeColor="text1"/>
         </w:rPr>
       </w:pPr>
@@ -12219,7 +12918,7 @@
       <w:pPr>
         <w:ind w:left="480"/>
         <w:rPr>
-          <w:rFonts w:ascii="Songti SC" w:eastAsia="Songti SC" w:hAnsi="Songti SC" w:hint="eastAsia"/>
+          <w:rFonts w:ascii="Songti SC" w:eastAsia="Songti SC" w:hAnsi="Songti SC"/>
           <w:color w:val="000000" w:themeColor="text1"/>
         </w:rPr>
       </w:pPr>
@@ -16273,7 +16972,7 @@
 </file>
 
 <file path=customXml/itemProps4.xml><?xml version="1.0" encoding="utf-8"?>
-<ds:datastoreItem xmlns:ds="http://schemas.openxmlformats.org/officeDocument/2006/customXml" ds:itemID="{4B4839C2-A6BC-E84F-9865-D0C97ADAD8FF}">
+<ds:datastoreItem xmlns:ds="http://schemas.openxmlformats.org/officeDocument/2006/customXml" ds:itemID="{17D5547E-9D3A-B940-8283-60ACC718EC50}">
   <ds:schemaRefs>
     <ds:schemaRef ds:uri="http://schemas.openxmlformats.org/officeDocument/2006/bibliography"/>
   </ds:schemaRefs>

</xml_diff>